<commit_message>
Experiment 01 - LLMs in TCM to MBT initial commit
</commit_message>
<xml_diff>
--- a/output/docx/RF001 - Autenticar Usuário.docx
+++ b/output/docx/RF001 - Autenticar Usuário.docx
@@ -264,7 +264,7 @@
           <w:sz w:val="72"/>
           <w:szCs w:val="72"/>
         </w:rPr>
-        <w:t>RGP-Competências</w:t>
+        <w:t>GTI-Competências</w:t>
       </w:r>
       <w:r>
         <w:br w:type="page"/>
@@ -543,7 +543,7 @@
       </w:pPr>
       <w:r>
         <w:rPr/>
-        <w:t>This document outlines the use case “RF001 - Autenticar Usuário”, belonging to the “RGP-Competências” system.</w:t>
+        <w:t>This document outlines the use case “RF001 - Autenticar Usuário”, belonging to the “GTI-Competências” system.</w:t>
       </w:r>
     </w:p>
     <w:p>

</xml_diff>